<commit_message>
Version 1.0.1 de POO
</commit_message>
<xml_diff>
--- a/Git.docx
+++ b/Git.docx
@@ -3,23 +3,94 @@
 <w:document xmlns:wpc="http://schemas.microsoft.com/office/word/2010/wordprocessingCanvas" xmlns:cx="http://schemas.microsoft.com/office/drawing/2014/chartex" xmlns:cx1="http://schemas.microsoft.com/office/drawing/2015/9/8/chartex" xmlns:cx2="http://schemas.microsoft.com/office/drawing/2015/10/21/chartex" xmlns:cx3="http://schemas.microsoft.com/office/drawing/2016/5/9/chartex" xmlns:cx4="http://schemas.microsoft.com/office/drawing/2016/5/10/chartex" xmlns:cx5="http://schemas.microsoft.com/office/drawing/2016/5/11/chartex" xmlns:cx6="http://schemas.microsoft.com/office/drawing/2016/5/12/chartex" xmlns:cx7="http://schemas.microsoft.com/office/drawing/2016/5/13/chartex" xmlns:cx8="http://schemas.microsoft.com/office/drawing/2016/5/14/chartex" xmlns:mc="http://schemas.openxmlformats.org/markup-compatibility/2006" xmlns:aink="http://schemas.microsoft.com/office/drawing/2016/ink" xmlns:am3d="http://schemas.microsoft.com/office/drawing/2017/model3d" xmlns:o="urn:schemas-microsoft-com:office:office" xmlns:r="http://schemas.openxmlformats.org/officeDocument/2006/relationships" xmlns:m="http://schemas.openxmlformats.org/officeDocument/2006/math" xmlns:v="urn:schemas-microsoft-com:vml" xmlns:wp14="http://schemas.microsoft.com/office/word/2010/wordprocessingDrawing" xmlns:wp="http://schemas.openxmlformats.org/drawingml/2006/wordprocessingDrawing" xmlns:w10="urn:schemas-microsoft-com:office:word" xmlns:w="http://schemas.openxmlformats.org/wordprocessingml/2006/main" xmlns:w14="http://schemas.microsoft.com/office/word/2010/wordml" xmlns:w15="http://schemas.microsoft.com/office/word/2012/wordml" xmlns:w16cex="http://schemas.microsoft.com/office/word/2018/wordml/cex" xmlns:w16cid="http://schemas.microsoft.com/office/word/2016/wordml/cid" xmlns:w16="http://schemas.microsoft.com/office/word/2018/wordml" xmlns:w16sdtdh="http://schemas.microsoft.com/office/word/2020/wordml/sdtdatahash" xmlns:w16se="http://schemas.microsoft.com/office/word/2015/wordml/symex" xmlns:wpg="http://schemas.microsoft.com/office/word/2010/wordprocessingGroup" xmlns:wpi="http://schemas.microsoft.com/office/word/2010/wordprocessingInk" xmlns:wne="http://schemas.microsoft.com/office/word/2006/wordml" xmlns:wps="http://schemas.microsoft.com/office/word/2010/wordprocessingShape" mc:Ignorable="w14 w15 w16se w16cid w16 w16cex w16sdtdh wp14">
   <w:body>
     <w:p>
+      <w:pPr>
+        <w:jc w:val="center"/>
+      </w:pPr>
+      <w:r>
+        <w:drawing>
+          <wp:inline distT="0" distB="0" distL="0" distR="0" wp14:anchorId="1E487662" wp14:editId="5037C290">
+            <wp:extent cx="3257550" cy="2779107"/>
+            <wp:effectExtent l="0" t="0" r="0" b="2540"/>
+            <wp:docPr id="1" name="Imagen 1"/>
+            <wp:cNvGraphicFramePr>
+              <a:graphicFrameLocks xmlns:a="http://schemas.openxmlformats.org/drawingml/2006/main" noChangeAspect="1"/>
+            </wp:cNvGraphicFramePr>
+            <a:graphic xmlns:a="http://schemas.openxmlformats.org/drawingml/2006/main">
+              <a:graphicData uri="http://schemas.openxmlformats.org/drawingml/2006/picture">
+                <pic:pic xmlns:pic="http://schemas.openxmlformats.org/drawingml/2006/picture">
+                  <pic:nvPicPr>
+                    <pic:cNvPr id="1" name=""/>
+                    <pic:cNvPicPr/>
+                  </pic:nvPicPr>
+                  <pic:blipFill>
+                    <a:blip r:embed="rId4"/>
+                    <a:stretch>
+                      <a:fillRect/>
+                    </a:stretch>
+                  </pic:blipFill>
+                  <pic:spPr>
+                    <a:xfrm>
+                      <a:off x="0" y="0"/>
+                      <a:ext cx="3262672" cy="2783477"/>
+                    </a:xfrm>
+                    <a:prstGeom prst="rect">
+                      <a:avLst/>
+                    </a:prstGeom>
+                  </pic:spPr>
+                </pic:pic>
+              </a:graphicData>
+            </a:graphic>
+          </wp:inline>
+        </w:drawing>
+      </w:r>
+    </w:p>
+    <w:p>
       <w:r>
         <w:t>Todas empiezan con minúsculas:</w:t>
       </w:r>
     </w:p>
     <w:p>
-      <w:r>
-        <w:t>Ls -&gt; comando para listas directorios y archivos</w:t>
-      </w:r>
-    </w:p>
-    <w:p>
-      <w:r>
-        <w:t>Pwd -&gt; para ver en que ruta de nuestro sistema está posicionado el terminal</w:t>
-      </w:r>
-    </w:p>
-    <w:p>
-      <w:r>
-        <w:t>Git init -&gt; para iniciar un proyecto nuevo</w:t>
+      <w:proofErr w:type="spellStart"/>
+      <w:r>
+        <w:t>Ls</w:t>
+      </w:r>
+      <w:proofErr w:type="spellEnd"/>
+      <w:r>
+        <w:t xml:space="preserve"> -&gt; comando para listas directorios y archivos</w:t>
+      </w:r>
+    </w:p>
+    <w:p>
+      <w:proofErr w:type="spellStart"/>
+      <w:r>
+        <w:t>Pwd</w:t>
+      </w:r>
+      <w:proofErr w:type="spellEnd"/>
+      <w:r>
+        <w:t xml:space="preserve"> -&gt; para ver en que ruta de nuestro sistema está posicionado el terminal</w:t>
+      </w:r>
+    </w:p>
+    <w:p>
+      <w:pPr>
+        <w:tabs>
+          <w:tab w:val="center" w:pos="4252"/>
+        </w:tabs>
+      </w:pPr>
+      <w:r>
+        <w:t xml:space="preserve">Git </w:t>
+      </w:r>
+      <w:proofErr w:type="spellStart"/>
+      <w:r>
+        <w:t>init</w:t>
+      </w:r>
+      <w:proofErr w:type="spellEnd"/>
+      <w:r>
+        <w:t xml:space="preserve"> -&gt; para iniciar un proyecto nuevo</w:t>
+      </w:r>
+      <w:r>
+        <w:t xml:space="preserve"> (se hace una sola vez, para asociar una carpeta a un proyecto)</w:t>
+      </w:r>
+      <w:r>
+        <w:tab/>
       </w:r>
     </w:p>
     <w:p>
@@ -29,64 +100,243 @@
     </w:p>
     <w:p>
       <w:r>
-        <w:t>Git add -&gt; para añadir un archivo al staging área</w:t>
-      </w:r>
-    </w:p>
-    <w:p>
-      <w:r>
-        <w:t xml:space="preserve">Git add . </w:t>
-      </w:r>
-      <w:r>
-        <w:t>-&gt; para añadir todos los archivos al staging area</w:t>
-      </w:r>
-    </w:p>
-    <w:p>
-      <w:r>
-        <w:t>Git config --global user.email “email”</w:t>
-      </w:r>
-    </w:p>
-    <w:p>
-      <w:r>
-        <w:t>Git config --globlal user.name “nombre”</w:t>
-      </w:r>
-    </w:p>
-    <w:p>
-      <w:r>
-        <w:t>Git commit -&gt; para crear un primer punto de control de nuestro código</w:t>
-      </w:r>
-    </w:p>
-    <w:p>
-      <w:r>
-        <w:t>Al darle git commit te aparece una nueva ventana, en la que escribes un mensaje (no se si es necesario pulsar la tecla i para escribir). Una vez escrito presionas escape y escribes :wq.</w:t>
-      </w:r>
-    </w:p>
-    <w:p>
-      <w:r>
-        <w:t>Si no quiero entrar al editor de código pongo: git commit -m “mensaje del commit”</w:t>
-      </w:r>
-    </w:p>
-    <w:p>
-      <w:r>
-        <w:t>Git log -&gt; para ver todos los commits que hemos creado</w:t>
-      </w:r>
-    </w:p>
-    <w:p>
-      <w:r>
-        <w:t>Git checkout -- nombre_del_archivo -&gt; Para revertir los cambios de los archivos</w:t>
-      </w:r>
-    </w:p>
-    <w:p>
-      <w:r>
-        <w:t>Git diff -&gt; para ver las diferencias hechas en los archivos</w:t>
-      </w:r>
-    </w:p>
-    <w:p>
-      <w:r>
-        <w:t>En el proyecto (dentro de pycharm</w:t>
-      </w:r>
-      <w:r>
-        <w:t>, en mi caso Midiia</w:t>
-      </w:r>
+        <w:t xml:space="preserve">Git </w:t>
+      </w:r>
+      <w:proofErr w:type="spellStart"/>
+      <w:r>
+        <w:t>add</w:t>
+      </w:r>
+      <w:proofErr w:type="spellEnd"/>
+      <w:r>
+        <w:t xml:space="preserve"> -&gt; para añadir un archivo al </w:t>
+      </w:r>
+      <w:proofErr w:type="spellStart"/>
+      <w:r>
+        <w:t>staging</w:t>
+      </w:r>
+      <w:proofErr w:type="spellEnd"/>
+      <w:r>
+        <w:t xml:space="preserve"> área</w:t>
+      </w:r>
+    </w:p>
+    <w:p>
+      <w:r>
+        <w:t xml:space="preserve">Git </w:t>
+      </w:r>
+      <w:proofErr w:type="spellStart"/>
+      <w:proofErr w:type="gramStart"/>
+      <w:r>
+        <w:t>add</w:t>
+      </w:r>
+      <w:proofErr w:type="spellEnd"/>
+      <w:r>
+        <w:t xml:space="preserve"> .</w:t>
+      </w:r>
+      <w:proofErr w:type="gramEnd"/>
+      <w:r>
+        <w:t xml:space="preserve"> </w:t>
+      </w:r>
+      <w:r>
+        <w:t xml:space="preserve">-&gt; para añadir todos los archivos al </w:t>
+      </w:r>
+      <w:proofErr w:type="spellStart"/>
+      <w:r>
+        <w:t>staging</w:t>
+      </w:r>
+      <w:proofErr w:type="spellEnd"/>
+      <w:r>
+        <w:t xml:space="preserve"> </w:t>
+      </w:r>
+      <w:proofErr w:type="spellStart"/>
+      <w:r>
+        <w:t>area</w:t>
+      </w:r>
+      <w:proofErr w:type="spellEnd"/>
+    </w:p>
+    <w:p>
+      <w:r>
+        <w:t xml:space="preserve">Git </w:t>
+      </w:r>
+      <w:proofErr w:type="spellStart"/>
+      <w:r>
+        <w:t>config</w:t>
+      </w:r>
+      <w:proofErr w:type="spellEnd"/>
+      <w:r>
+        <w:t xml:space="preserve"> --global </w:t>
+      </w:r>
+      <w:proofErr w:type="spellStart"/>
+      <w:proofErr w:type="gramStart"/>
+      <w:r>
+        <w:t>user.email</w:t>
+      </w:r>
+      <w:proofErr w:type="spellEnd"/>
+      <w:proofErr w:type="gramEnd"/>
+      <w:r>
+        <w:t xml:space="preserve"> “email”</w:t>
+      </w:r>
+    </w:p>
+    <w:p>
+      <w:r>
+        <w:t xml:space="preserve">Git </w:t>
+      </w:r>
+      <w:proofErr w:type="spellStart"/>
+      <w:r>
+        <w:t>config</w:t>
+      </w:r>
+      <w:proofErr w:type="spellEnd"/>
+      <w:r>
+        <w:t xml:space="preserve"> --</w:t>
+      </w:r>
+      <w:proofErr w:type="spellStart"/>
+      <w:r>
+        <w:t>globlal</w:t>
+      </w:r>
+      <w:proofErr w:type="spellEnd"/>
+      <w:r>
+        <w:t xml:space="preserve"> user.name “nombre”</w:t>
+      </w:r>
+    </w:p>
+    <w:p>
+      <w:r>
+        <w:t xml:space="preserve">Git </w:t>
+      </w:r>
+      <w:proofErr w:type="spellStart"/>
+      <w:r>
+        <w:t>commit</w:t>
+      </w:r>
+      <w:proofErr w:type="spellEnd"/>
+      <w:r>
+        <w:t xml:space="preserve"> -&gt; para crear un primer punto de control de nuestro código</w:t>
+      </w:r>
+    </w:p>
+    <w:p>
+      <w:r>
+        <w:t xml:space="preserve">Al darle </w:t>
+      </w:r>
+      <w:proofErr w:type="spellStart"/>
+      <w:r>
+        <w:t>git</w:t>
+      </w:r>
+      <w:proofErr w:type="spellEnd"/>
+      <w:r>
+        <w:t xml:space="preserve"> </w:t>
+      </w:r>
+      <w:proofErr w:type="spellStart"/>
+      <w:r>
+        <w:t>commit</w:t>
+      </w:r>
+      <w:proofErr w:type="spellEnd"/>
+      <w:r>
+        <w:t xml:space="preserve"> te aparece una nueva ventana, en la que escribes un mensaje (no se si es necesario pulsar la tecla i para escribir). Una vez escrito presionas escape y </w:t>
+      </w:r>
+      <w:proofErr w:type="gramStart"/>
+      <w:r>
+        <w:t>escribes :</w:t>
+      </w:r>
+      <w:proofErr w:type="spellStart"/>
+      <w:r>
+        <w:t>wq</w:t>
+      </w:r>
+      <w:proofErr w:type="spellEnd"/>
+      <w:proofErr w:type="gramEnd"/>
+      <w:r>
+        <w:t>.</w:t>
+      </w:r>
+    </w:p>
+    <w:p>
+      <w:r>
+        <w:t xml:space="preserve">Si no quiero entrar al editor de código pongo: </w:t>
+      </w:r>
+      <w:proofErr w:type="spellStart"/>
+      <w:r>
+        <w:t>git</w:t>
+      </w:r>
+      <w:proofErr w:type="spellEnd"/>
+      <w:r>
+        <w:t xml:space="preserve"> </w:t>
+      </w:r>
+      <w:proofErr w:type="spellStart"/>
+      <w:r>
+        <w:t>commit</w:t>
+      </w:r>
+      <w:proofErr w:type="spellEnd"/>
+      <w:r>
+        <w:t xml:space="preserve"> -m “mensaje del </w:t>
+      </w:r>
+      <w:proofErr w:type="spellStart"/>
+      <w:r>
+        <w:t>commit</w:t>
+      </w:r>
+      <w:proofErr w:type="spellEnd"/>
+      <w:r>
+        <w:t>”</w:t>
+      </w:r>
+    </w:p>
+    <w:p>
+      <w:r>
+        <w:t xml:space="preserve">Git log -&gt; para ver todos los </w:t>
+      </w:r>
+      <w:proofErr w:type="spellStart"/>
+      <w:r>
+        <w:t>commits</w:t>
+      </w:r>
+      <w:proofErr w:type="spellEnd"/>
+      <w:r>
+        <w:t xml:space="preserve"> que hemos creado</w:t>
+      </w:r>
+    </w:p>
+    <w:p>
+      <w:r>
+        <w:t xml:space="preserve">Git </w:t>
+      </w:r>
+      <w:proofErr w:type="spellStart"/>
+      <w:r>
+        <w:t>checkout</w:t>
+      </w:r>
+      <w:proofErr w:type="spellEnd"/>
+      <w:r>
+        <w:t xml:space="preserve"> -- </w:t>
+      </w:r>
+      <w:proofErr w:type="spellStart"/>
+      <w:r>
+        <w:t>nombre_del_archivo</w:t>
+      </w:r>
+      <w:proofErr w:type="spellEnd"/>
+      <w:r>
+        <w:t xml:space="preserve"> -&gt; Para revertir los cambios de los archivos</w:t>
+      </w:r>
+    </w:p>
+    <w:p>
+      <w:r>
+        <w:t xml:space="preserve">Git </w:t>
+      </w:r>
+      <w:proofErr w:type="spellStart"/>
+      <w:r>
+        <w:t>diff</w:t>
+      </w:r>
+      <w:proofErr w:type="spellEnd"/>
+      <w:r>
+        <w:t xml:space="preserve"> -&gt; para ver las diferencias hechas en los archivos</w:t>
+      </w:r>
+    </w:p>
+    <w:p>
+      <w:r>
+        <w:t xml:space="preserve">En el proyecto (dentro de </w:t>
+      </w:r>
+      <w:proofErr w:type="spellStart"/>
+      <w:r>
+        <w:t>pycharm</w:t>
+      </w:r>
+      <w:proofErr w:type="spellEnd"/>
+      <w:r>
+        <w:t xml:space="preserve">, en mi caso </w:t>
+      </w:r>
+      <w:proofErr w:type="spellStart"/>
+      <w:r>
+        <w:t>Midiia</w:t>
+      </w:r>
+      <w:proofErr w:type="spellEnd"/>
       <w:r>
         <w:t>)</w:t>
       </w:r>
@@ -94,32 +344,497 @@
         <w:t>, creo u</w:t>
       </w:r>
       <w:r>
-        <w:t xml:space="preserve">n un nuevo archivo de python creo que es, </w:t>
-      </w:r>
-      <w:r>
-        <w:t>que se llame .gitignore</w:t>
-      </w:r>
-    </w:p>
-    <w:p>
-      <w:r>
-        <w:t>Git branch -&gt; creo que me dice cuantos proyectos tengo (en verde en cual estoy)</w:t>
-      </w:r>
-    </w:p>
-    <w:p>
-      <w:r>
-        <w:t>Git Branch nombre_de_la_nueva_version -&gt; para crear una nueva versión de mi proyecto</w:t>
-      </w:r>
-    </w:p>
-    <w:p>
-      <w:r>
-        <w:t>Git checkout nombre_de_la_version_que_quiero_acceder -&gt; cambio al proyecto que quiera</w:t>
-      </w:r>
-    </w:p>
-    <w:p>
-      <w:r>
-        <w:t>Git clone url_de_lo_que_quereamos_descargar -&gt; con esto nos podemos bajar en la dirección que queramos los archivos que haya en esa url</w:t>
-      </w:r>
-    </w:p>
+        <w:t xml:space="preserve">n </w:t>
+      </w:r>
+      <w:proofErr w:type="spellStart"/>
+      <w:r>
+        <w:t>un</w:t>
+      </w:r>
+      <w:proofErr w:type="spellEnd"/>
+      <w:r>
+        <w:t xml:space="preserve"> nuevo archivo de </w:t>
+      </w:r>
+      <w:proofErr w:type="spellStart"/>
+      <w:r>
+        <w:t>python</w:t>
+      </w:r>
+      <w:proofErr w:type="spellEnd"/>
+      <w:r>
+        <w:t xml:space="preserve"> creo que es, </w:t>
+      </w:r>
+      <w:r>
+        <w:t xml:space="preserve">que se </w:t>
+      </w:r>
+      <w:proofErr w:type="gramStart"/>
+      <w:r>
+        <w:t>llame .</w:t>
+      </w:r>
+      <w:proofErr w:type="spellStart"/>
+      <w:r>
+        <w:t>gitignore</w:t>
+      </w:r>
+      <w:proofErr w:type="spellEnd"/>
+      <w:proofErr w:type="gramEnd"/>
+    </w:p>
+    <w:p>
+      <w:r>
+        <w:t xml:space="preserve">Git </w:t>
+      </w:r>
+      <w:proofErr w:type="spellStart"/>
+      <w:r>
+        <w:t>branch</w:t>
+      </w:r>
+      <w:proofErr w:type="spellEnd"/>
+      <w:r>
+        <w:t xml:space="preserve"> -&gt; creo que me dice </w:t>
+      </w:r>
+      <w:proofErr w:type="spellStart"/>
+      <w:r>
+        <w:t>cuantos</w:t>
+      </w:r>
+      <w:proofErr w:type="spellEnd"/>
+      <w:r>
+        <w:t xml:space="preserve"> proyectos tengo (en verde en cual estoy)</w:t>
+      </w:r>
+    </w:p>
+    <w:p>
+      <w:r>
+        <w:t xml:space="preserve">Git Branch </w:t>
+      </w:r>
+      <w:proofErr w:type="spellStart"/>
+      <w:r>
+        <w:t>nombre_de_la_nueva_version</w:t>
+      </w:r>
+      <w:proofErr w:type="spellEnd"/>
+      <w:r>
+        <w:t xml:space="preserve"> -&gt; para crear una nueva versión de mi proyecto</w:t>
+      </w:r>
+    </w:p>
+    <w:p>
+      <w:r>
+        <w:t xml:space="preserve">Git </w:t>
+      </w:r>
+      <w:proofErr w:type="spellStart"/>
+      <w:r>
+        <w:t>checkout</w:t>
+      </w:r>
+      <w:proofErr w:type="spellEnd"/>
+      <w:r>
+        <w:t xml:space="preserve"> </w:t>
+      </w:r>
+      <w:proofErr w:type="spellStart"/>
+      <w:r>
+        <w:t>nombre_de_la_version_que_quiero_acceder</w:t>
+      </w:r>
+      <w:proofErr w:type="spellEnd"/>
+      <w:r>
+        <w:t xml:space="preserve"> -&gt; cambio al proyecto que quiera</w:t>
+      </w:r>
+    </w:p>
+    <w:p>
+      <w:r>
+        <w:lastRenderedPageBreak/>
+        <w:t xml:space="preserve">Git clone </w:t>
+      </w:r>
+      <w:proofErr w:type="spellStart"/>
+      <w:r>
+        <w:t>url_de_lo_que_quereamos_descargar</w:t>
+      </w:r>
+      <w:proofErr w:type="spellEnd"/>
+      <w:r>
+        <w:t xml:space="preserve"> -&gt; con esto nos podemos bajar en la dirección que queramos los archivos que haya en esa </w:t>
+      </w:r>
+      <w:proofErr w:type="spellStart"/>
+      <w:r>
+        <w:t>url</w:t>
+      </w:r>
+      <w:proofErr w:type="spellEnd"/>
+    </w:p>
+    <w:p>
+      <w:r>
+        <w:t xml:space="preserve">Para subir un archivo, copiar las dos líneas que vienen en el repositorio de </w:t>
+      </w:r>
+      <w:proofErr w:type="spellStart"/>
+      <w:r>
+        <w:t>github</w:t>
+      </w:r>
+      <w:proofErr w:type="spellEnd"/>
+      <w:r>
+        <w:t xml:space="preserve"> que quieres utilizar:</w:t>
+      </w:r>
+    </w:p>
+    <w:p>
+      <w:pPr>
+        <w:tabs>
+          <w:tab w:val="left" w:pos="916"/>
+          <w:tab w:val="left" w:pos="1832"/>
+          <w:tab w:val="left" w:pos="2748"/>
+          <w:tab w:val="left" w:pos="3664"/>
+          <w:tab w:val="left" w:pos="4580"/>
+          <w:tab w:val="left" w:pos="5496"/>
+          <w:tab w:val="left" w:pos="6412"/>
+          <w:tab w:val="left" w:pos="7328"/>
+          <w:tab w:val="left" w:pos="8244"/>
+          <w:tab w:val="left" w:pos="9160"/>
+          <w:tab w:val="left" w:pos="10076"/>
+          <w:tab w:val="left" w:pos="10992"/>
+          <w:tab w:val="left" w:pos="11908"/>
+          <w:tab w:val="left" w:pos="12824"/>
+          <w:tab w:val="left" w:pos="13740"/>
+          <w:tab w:val="left" w:pos="14656"/>
+        </w:tabs>
+        <w:spacing w:after="0" w:line="240" w:lineRule="auto"/>
+        <w:rPr>
+          <w:rFonts w:ascii="Consolas" w:eastAsia="Times New Roman" w:hAnsi="Consolas" w:cs="Courier New"/>
+          <w:color w:val="24292E"/>
+          <w:sz w:val="21"/>
+          <w:szCs w:val="21"/>
+          <w:lang w:eastAsia="es-ES"/>
+        </w:rPr>
+      </w:pPr>
+      <w:proofErr w:type="spellStart"/>
+      <w:r>
+        <w:rPr>
+          <w:rFonts w:ascii="Consolas" w:eastAsia="Times New Roman" w:hAnsi="Consolas" w:cs="Courier New"/>
+          <w:color w:val="24292E"/>
+          <w:sz w:val="21"/>
+          <w:szCs w:val="21"/>
+          <w:lang w:eastAsia="es-ES"/>
+        </w:rPr>
+        <w:t>git</w:t>
+      </w:r>
+      <w:proofErr w:type="spellEnd"/>
+      <w:r>
+        <w:rPr>
+          <w:rFonts w:ascii="Consolas" w:eastAsia="Times New Roman" w:hAnsi="Consolas" w:cs="Courier New"/>
+          <w:color w:val="24292E"/>
+          <w:sz w:val="21"/>
+          <w:szCs w:val="21"/>
+          <w:lang w:eastAsia="es-ES"/>
+        </w:rPr>
+        <w:t xml:space="preserve"> </w:t>
+      </w:r>
+      <w:proofErr w:type="spellStart"/>
+      <w:r>
+        <w:rPr>
+          <w:rFonts w:ascii="Consolas" w:eastAsia="Times New Roman" w:hAnsi="Consolas" w:cs="Courier New"/>
+          <w:color w:val="24292E"/>
+          <w:sz w:val="21"/>
+          <w:szCs w:val="21"/>
+          <w:lang w:eastAsia="es-ES"/>
+        </w:rPr>
+        <w:t>remote</w:t>
+      </w:r>
+      <w:proofErr w:type="spellEnd"/>
+      <w:r>
+        <w:rPr>
+          <w:rFonts w:ascii="Consolas" w:eastAsia="Times New Roman" w:hAnsi="Consolas" w:cs="Courier New"/>
+          <w:color w:val="24292E"/>
+          <w:sz w:val="21"/>
+          <w:szCs w:val="21"/>
+          <w:lang w:eastAsia="es-ES"/>
+        </w:rPr>
+        <w:t xml:space="preserve"> </w:t>
+      </w:r>
+      <w:proofErr w:type="spellStart"/>
+      <w:r>
+        <w:rPr>
+          <w:rFonts w:ascii="Consolas" w:eastAsia="Times New Roman" w:hAnsi="Consolas" w:cs="Courier New"/>
+          <w:color w:val="24292E"/>
+          <w:sz w:val="21"/>
+          <w:szCs w:val="21"/>
+          <w:lang w:eastAsia="es-ES"/>
+        </w:rPr>
+        <w:t>add</w:t>
+      </w:r>
+      <w:proofErr w:type="spellEnd"/>
+      <w:r>
+        <w:rPr>
+          <w:rFonts w:ascii="Consolas" w:eastAsia="Times New Roman" w:hAnsi="Consolas" w:cs="Courier New"/>
+          <w:color w:val="24292E"/>
+          <w:sz w:val="21"/>
+          <w:szCs w:val="21"/>
+          <w:lang w:eastAsia="es-ES"/>
+        </w:rPr>
+        <w:t xml:space="preserve"> </w:t>
+      </w:r>
+      <w:proofErr w:type="spellStart"/>
+      <w:r>
+        <w:rPr>
+          <w:rFonts w:ascii="Consolas" w:eastAsia="Times New Roman" w:hAnsi="Consolas" w:cs="Courier New"/>
+          <w:color w:val="24292E"/>
+          <w:sz w:val="21"/>
+          <w:szCs w:val="21"/>
+          <w:lang w:eastAsia="es-ES"/>
+        </w:rPr>
+        <w:t>origin</w:t>
+      </w:r>
+      <w:proofErr w:type="spellEnd"/>
+      <w:r>
+        <w:rPr>
+          <w:rFonts w:ascii="Consolas" w:eastAsia="Times New Roman" w:hAnsi="Consolas" w:cs="Courier New"/>
+          <w:color w:val="24292E"/>
+          <w:sz w:val="21"/>
+          <w:szCs w:val="21"/>
+          <w:lang w:eastAsia="es-ES"/>
+        </w:rPr>
+        <w:t xml:space="preserve"> </w:t>
+      </w:r>
+      <w:hyperlink r:id="rId5" w:history="1">
+        <w:r>
+          <w:rPr>
+            <w:rStyle w:val="Hipervnculo"/>
+            <w:rFonts w:ascii="Consolas" w:eastAsia="Times New Roman" w:hAnsi="Consolas" w:cs="Courier New"/>
+            <w:sz w:val="21"/>
+            <w:szCs w:val="21"/>
+            <w:lang w:eastAsia="es-ES"/>
+          </w:rPr>
+          <w:t>https://github.com/manrodrey/github-slideshow.git</w:t>
+        </w:r>
+      </w:hyperlink>
+    </w:p>
+    <w:p>
+      <w:pPr>
+        <w:tabs>
+          <w:tab w:val="left" w:pos="916"/>
+          <w:tab w:val="left" w:pos="1832"/>
+          <w:tab w:val="left" w:pos="2748"/>
+          <w:tab w:val="left" w:pos="3664"/>
+          <w:tab w:val="left" w:pos="4580"/>
+          <w:tab w:val="left" w:pos="5496"/>
+          <w:tab w:val="left" w:pos="6412"/>
+          <w:tab w:val="left" w:pos="7328"/>
+          <w:tab w:val="left" w:pos="8244"/>
+          <w:tab w:val="left" w:pos="9160"/>
+          <w:tab w:val="left" w:pos="10076"/>
+          <w:tab w:val="left" w:pos="10992"/>
+          <w:tab w:val="left" w:pos="11908"/>
+          <w:tab w:val="left" w:pos="12824"/>
+          <w:tab w:val="left" w:pos="13740"/>
+          <w:tab w:val="left" w:pos="14656"/>
+        </w:tabs>
+        <w:spacing w:after="0" w:line="240" w:lineRule="auto"/>
+        <w:rPr>
+          <w:rFonts w:ascii="Consolas" w:eastAsia="Times New Roman" w:hAnsi="Consolas" w:cs="Courier New"/>
+          <w:color w:val="24292E"/>
+          <w:sz w:val="21"/>
+          <w:szCs w:val="21"/>
+          <w:lang w:eastAsia="es-ES"/>
+        </w:rPr>
+      </w:pPr>
+      <w:r>
+        <w:rPr>
+          <w:rFonts w:ascii="Consolas" w:eastAsia="Times New Roman" w:hAnsi="Consolas" w:cs="Courier New"/>
+          <w:color w:val="24292E"/>
+          <w:sz w:val="21"/>
+          <w:szCs w:val="21"/>
+          <w:lang w:eastAsia="es-ES"/>
+        </w:rPr>
+        <w:t>Algunas veces no funciona y hay que usar:</w:t>
+      </w:r>
+    </w:p>
+    <w:p>
+      <w:pPr>
+        <w:autoSpaceDE w:val="0"/>
+        <w:autoSpaceDN w:val="0"/>
+        <w:adjustRightInd w:val="0"/>
+        <w:spacing w:after="0" w:line="240" w:lineRule="auto"/>
+        <w:rPr>
+          <w:rFonts w:ascii="Lucida Console" w:hAnsi="Lucida Console" w:cs="Lucida Console"/>
+          <w:sz w:val="18"/>
+          <w:szCs w:val="18"/>
+        </w:rPr>
+      </w:pPr>
+      <w:r>
+        <w:rPr>
+          <w:rFonts w:ascii="Lucida Console" w:hAnsi="Lucida Console" w:cs="Lucida Console"/>
+          <w:sz w:val="18"/>
+          <w:szCs w:val="18"/>
+        </w:rPr>
+        <w:t xml:space="preserve">$ </w:t>
+      </w:r>
+      <w:proofErr w:type="spellStart"/>
+      <w:r>
+        <w:rPr>
+          <w:rFonts w:ascii="Lucida Console" w:hAnsi="Lucida Console" w:cs="Lucida Console"/>
+          <w:sz w:val="18"/>
+          <w:szCs w:val="18"/>
+        </w:rPr>
+        <w:t>git</w:t>
+      </w:r>
+      <w:proofErr w:type="spellEnd"/>
+      <w:r>
+        <w:rPr>
+          <w:rFonts w:ascii="Lucida Console" w:hAnsi="Lucida Console" w:cs="Lucida Console"/>
+          <w:sz w:val="18"/>
+          <w:szCs w:val="18"/>
+        </w:rPr>
+        <w:t xml:space="preserve"> </w:t>
+      </w:r>
+      <w:proofErr w:type="spellStart"/>
+      <w:r>
+        <w:rPr>
+          <w:rFonts w:ascii="Lucida Console" w:hAnsi="Lucida Console" w:cs="Lucida Console"/>
+          <w:sz w:val="18"/>
+          <w:szCs w:val="18"/>
+        </w:rPr>
+        <w:t>remote</w:t>
+      </w:r>
+      <w:proofErr w:type="spellEnd"/>
+      <w:r>
+        <w:rPr>
+          <w:rFonts w:ascii="Lucida Console" w:hAnsi="Lucida Console" w:cs="Lucida Console"/>
+          <w:sz w:val="18"/>
+          <w:szCs w:val="18"/>
+        </w:rPr>
+        <w:t xml:space="preserve"> set-</w:t>
+      </w:r>
+      <w:proofErr w:type="spellStart"/>
+      <w:r>
+        <w:rPr>
+          <w:rFonts w:ascii="Lucida Console" w:hAnsi="Lucida Console" w:cs="Lucida Console"/>
+          <w:sz w:val="18"/>
+          <w:szCs w:val="18"/>
+        </w:rPr>
+        <w:t>url</w:t>
+      </w:r>
+      <w:proofErr w:type="spellEnd"/>
+      <w:r>
+        <w:rPr>
+          <w:rFonts w:ascii="Lucida Console" w:hAnsi="Lucida Console" w:cs="Lucida Console"/>
+          <w:sz w:val="18"/>
+          <w:szCs w:val="18"/>
+        </w:rPr>
+        <w:t xml:space="preserve"> </w:t>
+      </w:r>
+      <w:proofErr w:type="spellStart"/>
+      <w:r>
+        <w:rPr>
+          <w:rFonts w:ascii="Lucida Console" w:hAnsi="Lucida Console" w:cs="Lucida Console"/>
+          <w:sz w:val="18"/>
+          <w:szCs w:val="18"/>
+        </w:rPr>
+        <w:t>origin</w:t>
+      </w:r>
+      <w:proofErr w:type="spellEnd"/>
+      <w:r>
+        <w:rPr>
+          <w:rFonts w:ascii="Lucida Console" w:hAnsi="Lucida Console" w:cs="Lucida Console"/>
+          <w:sz w:val="18"/>
+          <w:szCs w:val="18"/>
+        </w:rPr>
+        <w:t xml:space="preserve"> https://github.com/manrodrey/github-slideshow.git</w:t>
+      </w:r>
+    </w:p>
+    <w:p>
+      <w:pPr>
+        <w:tabs>
+          <w:tab w:val="left" w:pos="916"/>
+          <w:tab w:val="left" w:pos="1832"/>
+          <w:tab w:val="left" w:pos="2748"/>
+          <w:tab w:val="left" w:pos="3664"/>
+          <w:tab w:val="left" w:pos="4580"/>
+          <w:tab w:val="left" w:pos="5496"/>
+          <w:tab w:val="left" w:pos="6412"/>
+          <w:tab w:val="left" w:pos="7328"/>
+          <w:tab w:val="left" w:pos="8244"/>
+          <w:tab w:val="left" w:pos="9160"/>
+          <w:tab w:val="left" w:pos="10076"/>
+          <w:tab w:val="left" w:pos="10992"/>
+          <w:tab w:val="left" w:pos="11908"/>
+          <w:tab w:val="left" w:pos="12824"/>
+          <w:tab w:val="left" w:pos="13740"/>
+          <w:tab w:val="left" w:pos="14656"/>
+        </w:tabs>
+        <w:spacing w:after="0" w:line="240" w:lineRule="auto"/>
+        <w:rPr>
+          <w:rFonts w:ascii="Consolas" w:eastAsia="Times New Roman" w:hAnsi="Consolas" w:cs="Courier New"/>
+          <w:color w:val="24292E"/>
+          <w:sz w:val="21"/>
+          <w:szCs w:val="21"/>
+          <w:lang w:eastAsia="es-ES"/>
+        </w:rPr>
+      </w:pPr>
+      <w:proofErr w:type="spellStart"/>
+      <w:r>
+        <w:rPr>
+          <w:rFonts w:ascii="Consolas" w:eastAsia="Times New Roman" w:hAnsi="Consolas" w:cs="Courier New"/>
+          <w:color w:val="24292E"/>
+          <w:sz w:val="21"/>
+          <w:szCs w:val="21"/>
+          <w:lang w:eastAsia="es-ES"/>
+        </w:rPr>
+        <w:t>git</w:t>
+      </w:r>
+      <w:proofErr w:type="spellEnd"/>
+      <w:r>
+        <w:rPr>
+          <w:rFonts w:ascii="Consolas" w:eastAsia="Times New Roman" w:hAnsi="Consolas" w:cs="Courier New"/>
+          <w:color w:val="24292E"/>
+          <w:sz w:val="21"/>
+          <w:szCs w:val="21"/>
+          <w:lang w:eastAsia="es-ES"/>
+        </w:rPr>
+        <w:t xml:space="preserve"> </w:t>
+      </w:r>
+      <w:proofErr w:type="spellStart"/>
+      <w:r>
+        <w:rPr>
+          <w:rFonts w:ascii="Consolas" w:eastAsia="Times New Roman" w:hAnsi="Consolas" w:cs="Courier New"/>
+          <w:color w:val="24292E"/>
+          <w:sz w:val="21"/>
+          <w:szCs w:val="21"/>
+          <w:lang w:eastAsia="es-ES"/>
+        </w:rPr>
+        <w:t>push</w:t>
+      </w:r>
+      <w:proofErr w:type="spellEnd"/>
+      <w:r>
+        <w:rPr>
+          <w:rFonts w:ascii="Consolas" w:eastAsia="Times New Roman" w:hAnsi="Consolas" w:cs="Courier New"/>
+          <w:color w:val="24292E"/>
+          <w:sz w:val="21"/>
+          <w:szCs w:val="21"/>
+          <w:lang w:eastAsia="es-ES"/>
+        </w:rPr>
+        <w:t xml:space="preserve"> -u </w:t>
+      </w:r>
+      <w:proofErr w:type="spellStart"/>
+      <w:r>
+        <w:rPr>
+          <w:rFonts w:ascii="Consolas" w:eastAsia="Times New Roman" w:hAnsi="Consolas" w:cs="Courier New"/>
+          <w:color w:val="24292E"/>
+          <w:sz w:val="21"/>
+          <w:szCs w:val="21"/>
+          <w:lang w:eastAsia="es-ES"/>
+        </w:rPr>
+        <w:t>origin</w:t>
+      </w:r>
+      <w:proofErr w:type="spellEnd"/>
+      <w:r>
+        <w:rPr>
+          <w:rFonts w:ascii="Consolas" w:eastAsia="Times New Roman" w:hAnsi="Consolas" w:cs="Courier New"/>
+          <w:color w:val="24292E"/>
+          <w:sz w:val="21"/>
+          <w:szCs w:val="21"/>
+          <w:lang w:eastAsia="es-ES"/>
+        </w:rPr>
+        <w:t xml:space="preserve"> </w:t>
+      </w:r>
+      <w:proofErr w:type="spellStart"/>
+      <w:r>
+        <w:rPr>
+          <w:rFonts w:ascii="Consolas" w:eastAsia="Times New Roman" w:hAnsi="Consolas" w:cs="Courier New"/>
+          <w:color w:val="24292E"/>
+          <w:sz w:val="21"/>
+          <w:szCs w:val="21"/>
+          <w:lang w:eastAsia="es-ES"/>
+        </w:rPr>
+        <w:t>main</w:t>
+      </w:r>
+      <w:proofErr w:type="spellEnd"/>
+    </w:p>
+    <w:p/>
     <w:sectPr>
       <w:pgSz w:w="11906" w:h="16838"/>
       <w:pgMar w:top="1417" w:right="1701" w:bottom="1417" w:left="1701" w:header="708" w:footer="708" w:gutter="0"/>
@@ -253,6 +968,7 @@
     <w:lsdException w:name="HTML Sample" w:semiHidden="1" w:unhideWhenUsed="1"/>
     <w:lsdException w:name="HTML Typewriter" w:semiHidden="1" w:unhideWhenUsed="1"/>
     <w:lsdException w:name="HTML Variable" w:semiHidden="1" w:unhideWhenUsed="1"/>
+    <w:lsdException w:name="Normal Table" w:semiHidden="1" w:unhideWhenUsed="1"/>
     <w:lsdException w:name="annotation subject" w:semiHidden="1" w:unhideWhenUsed="1"/>
     <w:lsdException w:name="No List" w:semiHidden="1" w:unhideWhenUsed="1"/>
     <w:lsdException w:name="Outline List 1" w:semiHidden="1" w:unhideWhenUsed="1"/>
@@ -299,8 +1015,10 @@
     <w:lsdException w:name="Table Subtle 2" w:semiHidden="1" w:unhideWhenUsed="1"/>
     <w:lsdException w:name="Table Web 1" w:semiHidden="1" w:unhideWhenUsed="1"/>
     <w:lsdException w:name="Table Web 2" w:semiHidden="1" w:unhideWhenUsed="1"/>
+    <w:lsdException w:name="Table Web 3" w:semiHidden="1" w:unhideWhenUsed="1"/>
     <w:lsdException w:name="Balloon Text" w:semiHidden="1" w:unhideWhenUsed="1"/>
     <w:lsdException w:name="Table Grid" w:uiPriority="39"/>
+    <w:lsdException w:name="Table Theme" w:semiHidden="1" w:unhideWhenUsed="1"/>
     <w:lsdException w:name="Placeholder Text" w:semiHidden="1"/>
     <w:lsdException w:name="No Spacing" w:uiPriority="1" w:qFormat="1"/>
     <w:lsdException w:name="Light Shading" w:uiPriority="60"/>
@@ -552,6 +1270,84 @@
     <w:uiPriority w:val="99"/>
     <w:semiHidden/>
     <w:unhideWhenUsed/>
+  </w:style>
+  <w:style w:type="paragraph" w:styleId="HTMLconformatoprevio">
+    <w:name w:val="HTML Preformatted"/>
+    <w:basedOn w:val="Normal"/>
+    <w:link w:val="HTMLconformatoprevioCar"/>
+    <w:uiPriority w:val="99"/>
+    <w:semiHidden/>
+    <w:unhideWhenUsed/>
+    <w:rsid w:val="002C471C"/>
+    <w:pPr>
+      <w:tabs>
+        <w:tab w:val="left" w:pos="916"/>
+        <w:tab w:val="left" w:pos="1832"/>
+        <w:tab w:val="left" w:pos="2748"/>
+        <w:tab w:val="left" w:pos="3664"/>
+        <w:tab w:val="left" w:pos="4580"/>
+        <w:tab w:val="left" w:pos="5496"/>
+        <w:tab w:val="left" w:pos="6412"/>
+        <w:tab w:val="left" w:pos="7328"/>
+        <w:tab w:val="left" w:pos="8244"/>
+        <w:tab w:val="left" w:pos="9160"/>
+        <w:tab w:val="left" w:pos="10076"/>
+        <w:tab w:val="left" w:pos="10992"/>
+        <w:tab w:val="left" w:pos="11908"/>
+        <w:tab w:val="left" w:pos="12824"/>
+        <w:tab w:val="left" w:pos="13740"/>
+        <w:tab w:val="left" w:pos="14656"/>
+      </w:tabs>
+      <w:spacing w:after="0" w:line="240" w:lineRule="auto"/>
+    </w:pPr>
+    <w:rPr>
+      <w:rFonts w:ascii="Courier New" w:eastAsia="Times New Roman" w:hAnsi="Courier New" w:cs="Courier New"/>
+      <w:sz w:val="20"/>
+      <w:szCs w:val="20"/>
+      <w:lang w:eastAsia="es-ES"/>
+    </w:rPr>
+  </w:style>
+  <w:style w:type="character" w:customStyle="1" w:styleId="HTMLconformatoprevioCar">
+    <w:name w:val="HTML con formato previo Car"/>
+    <w:basedOn w:val="Fuentedeprrafopredeter"/>
+    <w:link w:val="HTMLconformatoprevio"/>
+    <w:uiPriority w:val="99"/>
+    <w:semiHidden/>
+    <w:rsid w:val="002C471C"/>
+    <w:rPr>
+      <w:rFonts w:ascii="Courier New" w:eastAsia="Times New Roman" w:hAnsi="Courier New" w:cs="Courier New"/>
+      <w:sz w:val="20"/>
+      <w:szCs w:val="20"/>
+      <w:lang w:eastAsia="es-ES"/>
+    </w:rPr>
+  </w:style>
+  <w:style w:type="character" w:customStyle="1" w:styleId="user-select-contain">
+    <w:name w:val="user-select-contain"/>
+    <w:basedOn w:val="Fuentedeprrafopredeter"/>
+    <w:rsid w:val="002C471C"/>
+  </w:style>
+  <w:style w:type="character" w:styleId="Hipervnculo">
+    <w:name w:val="Hyperlink"/>
+    <w:basedOn w:val="Fuentedeprrafopredeter"/>
+    <w:uiPriority w:val="99"/>
+    <w:unhideWhenUsed/>
+    <w:rsid w:val="002C471C"/>
+    <w:rPr>
+      <w:color w:val="0563C1" w:themeColor="hyperlink"/>
+      <w:u w:val="single"/>
+    </w:rPr>
+  </w:style>
+  <w:style w:type="character" w:styleId="Mencinsinresolver">
+    <w:name w:val="Unresolved Mention"/>
+    <w:basedOn w:val="Fuentedeprrafopredeter"/>
+    <w:uiPriority w:val="99"/>
+    <w:semiHidden/>
+    <w:unhideWhenUsed/>
+    <w:rsid w:val="002C471C"/>
+    <w:rPr>
+      <w:color w:val="605E5C"/>
+      <w:shd w:val="clear" w:color="auto" w:fill="E1DFDD"/>
+    </w:rPr>
   </w:style>
 </w:styles>
 </file>

</xml_diff>